<commit_message>
COMM 1100 - Week 5 Class Notes and work
</commit_message>
<xml_diff>
--- a/College/0 - January 2025 - Classes/GNED 1407 - Sociology/Assignment #1 Part B.docx
+++ b/College/0 - January 2025 - Classes/GNED 1407 - Sociology/Assignment #1 Part B.docx
@@ -542,11 +542,9 @@
       <w:r>
         <w:t xml:space="preserve">is </w:t>
       </w:r>
-      <w:proofErr w:type="gramStart"/>
-      <w:r>
-        <w:t>really worth it</w:t>
-      </w:r>
-      <w:proofErr w:type="gramEnd"/>
+      <w:r>
+        <w:t>worth it</w:t>
+      </w:r>
       <w:r>
         <w:t xml:space="preserve">, </w:t>
       </w:r>
@@ -1376,7 +1374,7 @@
           </mc:Choice>
           <mc:Fallback>
             <w:pict>
-              <v:rect w14:anchorId="07A259AC" id="Rectangle 7" o:spid="_x0000_s1026" style="position:absolute;margin-left:61.1pt;margin-top:23.55pt;width:140.65pt;height:51.05pt;z-index:251659264;visibility:visible;mso-wrap-style:square;mso-width-percent:0;mso-height-percent:0;mso-wrap-distance-left:9pt;mso-wrap-distance-top:0;mso-wrap-distance-right:9pt;mso-wrap-distance-bottom:0;mso-position-horizontal:absolute;mso-position-horizontal-relative:text;mso-position-vertical:absolute;mso-position-vertical-relative:text;mso-width-percent:0;mso-height-percent:0;mso-width-relative:margin;mso-height-relative:margin;v-text-anchor:middle" o:gfxdata="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" fillcolor="#40ff00" strokecolor="#030e13 [484]" strokeweight="1pt">
+              <v:rect w14:anchorId="684CA649" id="Rectangle 7" o:spid="_x0000_s1026" style="position:absolute;margin-left:61.1pt;margin-top:23.55pt;width:140.65pt;height:51.05pt;z-index:251659264;visibility:visible;mso-wrap-style:square;mso-width-percent:0;mso-height-percent:0;mso-wrap-distance-left:9pt;mso-wrap-distance-top:0;mso-wrap-distance-right:9pt;mso-wrap-distance-bottom:0;mso-position-horizontal:absolute;mso-position-horizontal-relative:text;mso-position-vertical:absolute;mso-position-vertical-relative:text;mso-width-percent:0;mso-height-percent:0;mso-width-relative:margin;mso-height-relative:margin;v-text-anchor:middle" o:gfxdata="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" fillcolor="#40ff00" strokecolor="#030e13 [484]" strokeweight="1pt">
                 <v:fill opacity="32896f"/>
               </v:rect>
             </w:pict>
@@ -1505,7 +1503,7 @@
           </mc:Choice>
           <mc:Fallback>
             <w:pict>
-              <v:rect w14:anchorId="03756D76" id="Rectangle 7" o:spid="_x0000_s1026" style="position:absolute;margin-left:56.1pt;margin-top:88.65pt;width:164.1pt;height:68.65pt;z-index:251661312;visibility:visible;mso-wrap-style:square;mso-width-percent:0;mso-height-percent:0;mso-wrap-distance-left:9pt;mso-wrap-distance-top:0;mso-wrap-distance-right:9pt;mso-wrap-distance-bottom:0;mso-position-horizontal:absolute;mso-position-horizontal-relative:text;mso-position-vertical:absolute;mso-position-vertical-relative:text;mso-width-percent:0;mso-height-percent:0;mso-width-relative:margin;mso-height-relative:margin;v-text-anchor:middle" o:gfxdata="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" fillcolor="#40ff00" strokecolor="#030e13 [484]" strokeweight="1pt">
+              <v:rect w14:anchorId="04E963CB" id="Rectangle 7" o:spid="_x0000_s1026" style="position:absolute;margin-left:56.1pt;margin-top:88.65pt;width:164.1pt;height:68.65pt;z-index:251661312;visibility:visible;mso-wrap-style:square;mso-width-percent:0;mso-height-percent:0;mso-wrap-distance-left:9pt;mso-wrap-distance-top:0;mso-wrap-distance-right:9pt;mso-wrap-distance-bottom:0;mso-position-horizontal:absolute;mso-position-horizontal-relative:text;mso-position-vertical:absolute;mso-position-vertical-relative:text;mso-width-percent:0;mso-height-percent:0;mso-width-relative:margin;mso-height-relative:margin;v-text-anchor:middle" o:gfxdata="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" fillcolor="#40ff00" strokecolor="#030e13 [484]" strokeweight="1pt">
                 <v:fill opacity="32896f"/>
               </v:rect>
             </w:pict>
@@ -1667,7 +1665,7 @@
           </mc:Choice>
           <mc:Fallback>
             <w:pict>
-              <v:rect w14:anchorId="21F406F1" id="Rectangle 7" o:spid="_x0000_s1026" style="position:absolute;margin-left:56.05pt;margin-top:.7pt;width:164.05pt;height:68.65pt;z-index:251663360;visibility:visible;mso-wrap-style:square;mso-width-percent:0;mso-height-percent:0;mso-wrap-distance-left:9pt;mso-wrap-distance-top:0;mso-wrap-distance-right:9pt;mso-wrap-distance-bottom:0;mso-position-horizontal:absolute;mso-position-horizontal-relative:text;mso-position-vertical:absolute;mso-position-vertical-relative:text;mso-width-percent:0;mso-height-percent:0;mso-width-relative:margin;mso-height-relative:margin;v-text-anchor:middle" o:gfxdata="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" fillcolor="#40ff00" strokecolor="#030e13 [484]" strokeweight="1pt">
+              <v:rect w14:anchorId="0432C437" id="Rectangle 7" o:spid="_x0000_s1026" style="position:absolute;margin-left:56.05pt;margin-top:.7pt;width:164.05pt;height:68.65pt;z-index:251663360;visibility:visible;mso-wrap-style:square;mso-width-percent:0;mso-height-percent:0;mso-wrap-distance-left:9pt;mso-wrap-distance-top:0;mso-wrap-distance-right:9pt;mso-wrap-distance-bottom:0;mso-position-horizontal:absolute;mso-position-horizontal-relative:text;mso-position-vertical:absolute;mso-position-vertical-relative:text;mso-width-percent:0;mso-height-percent:0;mso-width-relative:margin;mso-height-relative:margin;v-text-anchor:middle" o:gfxdata="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" fillcolor="#40ff00" strokecolor="#030e13 [484]" strokeweight="1pt">
                 <v:fill opacity="32896f"/>
               </v:rect>
             </w:pict>
@@ -1799,7 +1797,7 @@
           </mc:Choice>
           <mc:Fallback>
             <w:pict>
-              <v:rect w14:anchorId="1C6A6554" id="Rectangle 7" o:spid="_x0000_s1026" style="position:absolute;margin-left:56.1pt;margin-top:88.8pt;width:164.05pt;height:52.7pt;z-index:251665408;visibility:visible;mso-wrap-style:square;mso-width-percent:0;mso-height-percent:0;mso-wrap-distance-left:9pt;mso-wrap-distance-top:0;mso-wrap-distance-right:9pt;mso-wrap-distance-bottom:0;mso-position-horizontal:absolute;mso-position-horizontal-relative:text;mso-position-vertical:absolute;mso-position-vertical-relative:text;mso-width-percent:0;mso-height-percent:0;mso-width-relative:margin;mso-height-relative:margin;v-text-anchor:middle" o:gfxdata="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" fillcolor="#40ff00" strokecolor="#030e13 [484]" strokeweight="1pt">
+              <v:rect w14:anchorId="184BF1D7" id="Rectangle 7" o:spid="_x0000_s1026" style="position:absolute;margin-left:56.1pt;margin-top:88.8pt;width:164.05pt;height:52.7pt;z-index:251665408;visibility:visible;mso-wrap-style:square;mso-width-percent:0;mso-height-percent:0;mso-wrap-distance-left:9pt;mso-wrap-distance-top:0;mso-wrap-distance-right:9pt;mso-wrap-distance-bottom:0;mso-position-horizontal:absolute;mso-position-horizontal-relative:text;mso-position-vertical:absolute;mso-position-vertical-relative:text;mso-width-percent:0;mso-height-percent:0;mso-width-relative:margin;mso-height-relative:margin;v-text-anchor:middle" o:gfxdata="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" fillcolor="#40ff00" strokecolor="#030e13 [484]" strokeweight="1pt">
                 <v:fill opacity="32896f"/>
               </v:rect>
             </w:pict>
@@ -1944,7 +1942,7 @@
           </mc:Choice>
           <mc:Fallback>
             <w:pict>
-              <v:rect w14:anchorId="554D589B" id="Rectangle 7" o:spid="_x0000_s1026" style="position:absolute;margin-left:56.05pt;margin-top:55.5pt;width:164.05pt;height:68.65pt;z-index:251667456;visibility:visible;mso-wrap-style:square;mso-width-percent:0;mso-height-percent:0;mso-wrap-distance-left:9pt;mso-wrap-distance-top:0;mso-wrap-distance-right:9pt;mso-wrap-distance-bottom:0;mso-position-horizontal:absolute;mso-position-horizontal-relative:text;mso-position-vertical:absolute;mso-position-vertical-relative:text;mso-width-percent:0;mso-height-percent:0;mso-width-relative:margin;mso-height-relative:margin;v-text-anchor:middle" o:gfxdata="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" fillcolor="#40ff00" strokecolor="#030e13 [484]" strokeweight="1pt">
+              <v:rect w14:anchorId="329F59A9" id="Rectangle 7" o:spid="_x0000_s1026" style="position:absolute;margin-left:56.05pt;margin-top:55.5pt;width:164.05pt;height:68.65pt;z-index:251667456;visibility:visible;mso-wrap-style:square;mso-width-percent:0;mso-height-percent:0;mso-wrap-distance-left:9pt;mso-wrap-distance-top:0;mso-wrap-distance-right:9pt;mso-wrap-distance-bottom:0;mso-position-horizontal:absolute;mso-position-horizontal-relative:text;mso-position-vertical:absolute;mso-position-vertical-relative:text;mso-width-percent:0;mso-height-percent:0;mso-width-relative:margin;mso-height-relative:margin;v-text-anchor:middle" o:gfxdata="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" fillcolor="#40ff00" strokecolor="#030e13 [484]" strokeweight="1pt">
                 <v:fill opacity="32896f"/>
               </v:rect>
             </w:pict>
@@ -3639,7 +3637,7 @@
 </file>
 
 <file path=customXml/itemProps1.xml><?xml version="1.0" encoding="utf-8"?>
-<ds:datastoreItem xmlns:ds="http://schemas.openxmlformats.org/officeDocument/2006/customXml" ds:itemID="{CD234618-6264-AB4E-98E0-38247B63A2C4}">
+<ds:datastoreItem xmlns:ds="http://schemas.openxmlformats.org/officeDocument/2006/customXml" ds:itemID="{ED724438-42B2-3944-81F8-37FB165EAFAC}">
   <ds:schemaRefs>
     <ds:schemaRef ds:uri="http://schemas.openxmlformats.org/officeDocument/2006/bibliography"/>
   </ds:schemaRefs>

</xml_diff>